<commit_message>
Small updates, getting ready for submission
</commit_message>
<xml_diff>
--- a/2020 ICT50215 Artificial Intelligence for Games - Project Evaluation Report Template.docx
+++ b/2020 ICT50215 Artificial Intelligence for Games - Project Evaluation Report Template.docx
@@ -1,6 +1,6 @@
 
 <file path=word/document.xml><?xml version="1.0" encoding="utf-8"?>
-<w:document xmlns:wpc="http://schemas.microsoft.com/office/word/2010/wordprocessingCanvas" xmlns:cx="http://schemas.microsoft.com/office/drawing/2014/chartex" xmlns:cx1="http://schemas.microsoft.com/office/drawing/2015/9/8/chartex" xmlns:cx2="http://schemas.microsoft.com/office/drawing/2015/10/21/chartex" xmlns:cx3="http://schemas.microsoft.com/office/drawing/2016/5/9/chartex" xmlns:cx4="http://schemas.microsoft.com/office/drawing/2016/5/10/chartex" xmlns:cx5="http://schemas.microsoft.com/office/drawing/2016/5/11/chartex" xmlns:cx6="http://schemas.microsoft.com/office/drawing/2016/5/12/chartex" xmlns:cx7="http://schemas.microsoft.com/office/drawing/2016/5/13/chartex" xmlns:cx8="http://schemas.microsoft.com/office/drawing/2016/5/14/chartex" xmlns:mc="http://schemas.openxmlformats.org/markup-compatibility/2006" xmlns:aink="http://schemas.microsoft.com/office/drawing/2016/ink" xmlns:am3d="http://schemas.microsoft.com/office/drawing/2017/model3d" xmlns:o="urn:schemas-microsoft-com:office:office" xmlns:r="http://schemas.openxmlformats.org/officeDocument/2006/relationships" xmlns:m="http://schemas.openxmlformats.org/officeDocument/2006/math" xmlns:v="urn:schemas-microsoft-com:vml" xmlns:wp14="http://schemas.microsoft.com/office/word/2010/wordprocessingDrawing" xmlns:wp="http://schemas.openxmlformats.org/drawingml/2006/wordprocessingDrawing" xmlns:w10="urn:schemas-microsoft-com:office:word" xmlns:w="http://schemas.openxmlformats.org/wordprocessingml/2006/main" xmlns:w14="http://schemas.microsoft.com/office/word/2010/wordml" xmlns:w15="http://schemas.microsoft.com/office/word/2012/wordml" xmlns:w16cex="http://schemas.microsoft.com/office/word/2018/wordml/cex" xmlns:w16cid="http://schemas.microsoft.com/office/word/2016/wordml/cid" xmlns:w16="http://schemas.microsoft.com/office/word/2018/wordml" xmlns:w16se="http://schemas.microsoft.com/office/word/2015/wordml/symex" xmlns:wpg="http://schemas.microsoft.com/office/word/2010/wordprocessingGroup" xmlns:wpi="http://schemas.microsoft.com/office/word/2010/wordprocessingInk" xmlns:wne="http://schemas.microsoft.com/office/word/2006/wordml" xmlns:wps="http://schemas.microsoft.com/office/word/2010/wordprocessingShape" mc:Ignorable="w14 w15 w16se w16cid w16 w16cex wp14">
+<w:document xmlns:wpc="http://schemas.microsoft.com/office/word/2010/wordprocessingCanvas" xmlns:cx="http://schemas.microsoft.com/office/drawing/2014/chartex" xmlns:cx1="http://schemas.microsoft.com/office/drawing/2015/9/8/chartex" xmlns:cx2="http://schemas.microsoft.com/office/drawing/2015/10/21/chartex" xmlns:cx3="http://schemas.microsoft.com/office/drawing/2016/5/9/chartex" xmlns:cx4="http://schemas.microsoft.com/office/drawing/2016/5/10/chartex" xmlns:cx5="http://schemas.microsoft.com/office/drawing/2016/5/11/chartex" xmlns:cx6="http://schemas.microsoft.com/office/drawing/2016/5/12/chartex" xmlns:cx7="http://schemas.microsoft.com/office/drawing/2016/5/13/chartex" xmlns:cx8="http://schemas.microsoft.com/office/drawing/2016/5/14/chartex" xmlns:mc="http://schemas.openxmlformats.org/markup-compatibility/2006" xmlns:aink="http://schemas.microsoft.com/office/drawing/2016/ink" xmlns:am3d="http://schemas.microsoft.com/office/drawing/2017/model3d" xmlns:o="urn:schemas-microsoft-com:office:office" xmlns:r="http://schemas.openxmlformats.org/officeDocument/2006/relationships" xmlns:m="http://schemas.openxmlformats.org/officeDocument/2006/math" xmlns:v="urn:schemas-microsoft-com:vml" xmlns:wp14="http://schemas.microsoft.com/office/word/2010/wordprocessingDrawing" xmlns:wp="http://schemas.openxmlformats.org/drawingml/2006/wordprocessingDrawing" xmlns:w10="urn:schemas-microsoft-com:office:word" xmlns:w="http://schemas.openxmlformats.org/wordprocessingml/2006/main" xmlns:w14="http://schemas.microsoft.com/office/word/2010/wordml" xmlns:w15="http://schemas.microsoft.com/office/word/2012/wordml" xmlns:w16cex="http://schemas.microsoft.com/office/word/2018/wordml/cex" xmlns:w16cid="http://schemas.microsoft.com/office/word/2016/wordml/cid" xmlns:w16="http://schemas.microsoft.com/office/word/2018/wordml" xmlns:w16sdtdh="http://schemas.microsoft.com/office/word/2020/wordml/sdtdatahash" xmlns:w16se="http://schemas.microsoft.com/office/word/2015/wordml/symex" xmlns:wpg="http://schemas.microsoft.com/office/word/2010/wordprocessingGroup" xmlns:wpi="http://schemas.microsoft.com/office/word/2010/wordprocessingInk" xmlns:wne="http://schemas.microsoft.com/office/word/2006/wordml" xmlns:wps="http://schemas.microsoft.com/office/word/2010/wordprocessingShape" mc:Ignorable="w14 w15 w16se w16cid w16 w16cex w16sdtdh wp14">
   <w:body>
     <w:p>
       <w:pPr>
@@ -58,15 +58,7 @@
         <w:jc w:val="center"/>
       </w:pPr>
       <w:r>
-        <w:t xml:space="preserve">Roy Batty, August </w:t>
-      </w:r>
-      <w:proofErr w:type="gramStart"/>
-      <w:r>
-        <w:t>17</w:t>
-      </w:r>
-      <w:proofErr w:type="gramEnd"/>
-      <w:r>
-        <w:t xml:space="preserve"> 2019</w:t>
+        <w:t>Lewis Comstive, July 2021</w:t>
       </w:r>
     </w:p>
     <w:p>
@@ -334,7 +326,7 @@
 </file>
 
 <file path=word/numbering.xml><?xml version="1.0" encoding="utf-8"?>
-<w:numbering xmlns:wpc="http://schemas.microsoft.com/office/word/2010/wordprocessingCanvas" xmlns:cx="http://schemas.microsoft.com/office/drawing/2014/chartex" xmlns:cx1="http://schemas.microsoft.com/office/drawing/2015/9/8/chartex" xmlns:cx2="http://schemas.microsoft.com/office/drawing/2015/10/21/chartex" xmlns:cx3="http://schemas.microsoft.com/office/drawing/2016/5/9/chartex" xmlns:cx4="http://schemas.microsoft.com/office/drawing/2016/5/10/chartex" xmlns:cx5="http://schemas.microsoft.com/office/drawing/2016/5/11/chartex" xmlns:cx6="http://schemas.microsoft.com/office/drawing/2016/5/12/chartex" xmlns:cx7="http://schemas.microsoft.com/office/drawing/2016/5/13/chartex" xmlns:cx8="http://schemas.microsoft.com/office/drawing/2016/5/14/chartex" xmlns:mc="http://schemas.openxmlformats.org/markup-compatibility/2006" xmlns:aink="http://schemas.microsoft.com/office/drawing/2016/ink" xmlns:am3d="http://schemas.microsoft.com/office/drawing/2017/model3d" xmlns:o="urn:schemas-microsoft-com:office:office" xmlns:r="http://schemas.openxmlformats.org/officeDocument/2006/relationships" xmlns:m="http://schemas.openxmlformats.org/officeDocument/2006/math" xmlns:v="urn:schemas-microsoft-com:vml" xmlns:wp14="http://schemas.microsoft.com/office/word/2010/wordprocessingDrawing" xmlns:wp="http://schemas.openxmlformats.org/drawingml/2006/wordprocessingDrawing" xmlns:w10="urn:schemas-microsoft-com:office:word" xmlns:w="http://schemas.openxmlformats.org/wordprocessingml/2006/main" xmlns:w14="http://schemas.microsoft.com/office/word/2010/wordml" xmlns:w15="http://schemas.microsoft.com/office/word/2012/wordml" xmlns:w16cex="http://schemas.microsoft.com/office/word/2018/wordml/cex" xmlns:w16cid="http://schemas.microsoft.com/office/word/2016/wordml/cid" xmlns:w16="http://schemas.microsoft.com/office/word/2018/wordml" xmlns:w16se="http://schemas.microsoft.com/office/word/2015/wordml/symex" xmlns:wpg="http://schemas.microsoft.com/office/word/2010/wordprocessingGroup" xmlns:wpi="http://schemas.microsoft.com/office/word/2010/wordprocessingInk" xmlns:wne="http://schemas.microsoft.com/office/word/2006/wordml" xmlns:wps="http://schemas.microsoft.com/office/word/2010/wordprocessingShape" mc:Ignorable="w14 w15 w16se w16cid w16 w16cex wp14">
+<w:numbering xmlns:wpc="http://schemas.microsoft.com/office/word/2010/wordprocessingCanvas" xmlns:cx="http://schemas.microsoft.com/office/drawing/2014/chartex" xmlns:cx1="http://schemas.microsoft.com/office/drawing/2015/9/8/chartex" xmlns:cx2="http://schemas.microsoft.com/office/drawing/2015/10/21/chartex" xmlns:cx3="http://schemas.microsoft.com/office/drawing/2016/5/9/chartex" xmlns:cx4="http://schemas.microsoft.com/office/drawing/2016/5/10/chartex" xmlns:cx5="http://schemas.microsoft.com/office/drawing/2016/5/11/chartex" xmlns:cx6="http://schemas.microsoft.com/office/drawing/2016/5/12/chartex" xmlns:cx7="http://schemas.microsoft.com/office/drawing/2016/5/13/chartex" xmlns:cx8="http://schemas.microsoft.com/office/drawing/2016/5/14/chartex" xmlns:mc="http://schemas.openxmlformats.org/markup-compatibility/2006" xmlns:aink="http://schemas.microsoft.com/office/drawing/2016/ink" xmlns:am3d="http://schemas.microsoft.com/office/drawing/2017/model3d" xmlns:o="urn:schemas-microsoft-com:office:office" xmlns:r="http://schemas.openxmlformats.org/officeDocument/2006/relationships" xmlns:m="http://schemas.openxmlformats.org/officeDocument/2006/math" xmlns:v="urn:schemas-microsoft-com:vml" xmlns:wp14="http://schemas.microsoft.com/office/word/2010/wordprocessingDrawing" xmlns:wp="http://schemas.openxmlformats.org/drawingml/2006/wordprocessingDrawing" xmlns:w10="urn:schemas-microsoft-com:office:word" xmlns:w="http://schemas.openxmlformats.org/wordprocessingml/2006/main" xmlns:w14="http://schemas.microsoft.com/office/word/2010/wordml" xmlns:w15="http://schemas.microsoft.com/office/word/2012/wordml" xmlns:w16cex="http://schemas.microsoft.com/office/word/2018/wordml/cex" xmlns:w16cid="http://schemas.microsoft.com/office/word/2016/wordml/cid" xmlns:w16="http://schemas.microsoft.com/office/word/2018/wordml" xmlns:w16sdtdh="http://schemas.microsoft.com/office/word/2020/wordml/sdtdatahash" xmlns:w16se="http://schemas.microsoft.com/office/word/2015/wordml/symex" xmlns:wpg="http://schemas.microsoft.com/office/word/2010/wordprocessingGroup" xmlns:wpi="http://schemas.microsoft.com/office/word/2010/wordprocessingInk" xmlns:wne="http://schemas.microsoft.com/office/word/2006/wordml" xmlns:wps="http://schemas.microsoft.com/office/word/2010/wordprocessingShape" mc:Ignorable="w14 w15 w16se w16cid w16 w16cex w16sdtdh wp14">
   <w:abstractNum w:abstractNumId="0" w15:restartNumberingAfterBreak="0">
     <w:nsid w:val="493D78E4"/>
     <w:multiLevelType w:val="hybridMultilevel"/>
@@ -454,7 +446,7 @@
 </file>
 
 <file path=word/styles.xml><?xml version="1.0" encoding="utf-8"?>
-<w:styles xmlns:mc="http://schemas.openxmlformats.org/markup-compatibility/2006" xmlns:r="http://schemas.openxmlformats.org/officeDocument/2006/relationships" xmlns:w="http://schemas.openxmlformats.org/wordprocessingml/2006/main" xmlns:w14="http://schemas.microsoft.com/office/word/2010/wordml" xmlns:w15="http://schemas.microsoft.com/office/word/2012/wordml" xmlns:w16cex="http://schemas.microsoft.com/office/word/2018/wordml/cex" xmlns:w16cid="http://schemas.microsoft.com/office/word/2016/wordml/cid" xmlns:w16="http://schemas.microsoft.com/office/word/2018/wordml" xmlns:w16se="http://schemas.microsoft.com/office/word/2015/wordml/symex" mc:Ignorable="w14 w15 w16se w16cid w16 w16cex">
+<w:styles xmlns:mc="http://schemas.openxmlformats.org/markup-compatibility/2006" xmlns:r="http://schemas.openxmlformats.org/officeDocument/2006/relationships" xmlns:w="http://schemas.openxmlformats.org/wordprocessingml/2006/main" xmlns:w14="http://schemas.microsoft.com/office/word/2010/wordml" xmlns:w15="http://schemas.microsoft.com/office/word/2012/wordml" xmlns:w16cex="http://schemas.microsoft.com/office/word/2018/wordml/cex" xmlns:w16cid="http://schemas.microsoft.com/office/word/2016/wordml/cid" xmlns:w16="http://schemas.microsoft.com/office/word/2018/wordml" xmlns:w16sdtdh="http://schemas.microsoft.com/office/word/2020/wordml/sdtdatahash" xmlns:w16se="http://schemas.microsoft.com/office/word/2015/wordml/symex" mc:Ignorable="w14 w15 w16se w16cid w16 w16cex w16sdtdh">
   <w:docDefaults>
     <w:rPrDefault>
       <w:rPr>

</xml_diff>

<commit_message>
Finalising assessment before submission
</commit_message>
<xml_diff>
--- a/2020 ICT50215 Artificial Intelligence for Games - Project Evaluation Report Template.docx
+++ b/2020 ICT50215 Artificial Intelligence for Games - Project Evaluation Report Template.docx
@@ -58,15 +58,7 @@
         <w:jc w:val="center"/>
       </w:pPr>
       <w:r>
-        <w:t xml:space="preserve">Lewis </w:t>
-      </w:r>
-      <w:proofErr w:type="spellStart"/>
-      <w:r>
-        <w:t>Comstive</w:t>
-      </w:r>
-      <w:proofErr w:type="spellEnd"/>
-      <w:r>
-        <w:t>, July 2021</w:t>
+        <w:t>Lewis Comstive, July 2021</w:t>
       </w:r>
     </w:p>
     <w:p>
@@ -90,122 +82,6 @@
     </w:p>
     <w:p>
       <w:r>
-        <w:t xml:space="preserve">Use this section to give a high-level overview of your project and its development. </w:t>
-      </w:r>
-    </w:p>
-    <w:p>
-      <w:r>
-        <w:t>Briefly (in one or two sentences) describe what your project is.</w:t>
-      </w:r>
-    </w:p>
-    <w:p>
-      <w:r>
-        <w:t>Then address the following questions in report form (i.e., write well-formed paragraphs that have a logical flow, taking note to avoid spelling or grammatical errors).</w:t>
-      </w:r>
-    </w:p>
-    <w:p>
-      <w:pPr>
-        <w:pStyle w:val="ListParagraph"/>
-        <w:numPr>
-          <w:ilvl w:val="0"/>
-          <w:numId w:val="1"/>
-        </w:numPr>
-      </w:pPr>
-      <w:r>
-        <w:t>Did development adhere to your pre-planned timeline?</w:t>
-      </w:r>
-    </w:p>
-    <w:p>
-      <w:pPr>
-        <w:pStyle w:val="ListParagraph"/>
-        <w:numPr>
-          <w:ilvl w:val="0"/>
-          <w:numId w:val="1"/>
-        </w:numPr>
-      </w:pPr>
-      <w:r>
-        <w:t>What A.I. algorithms did you implement, or attempt to implement?</w:t>
-      </w:r>
-    </w:p>
-    <w:p>
-      <w:pPr>
-        <w:pStyle w:val="ListParagraph"/>
-        <w:numPr>
-          <w:ilvl w:val="0"/>
-          <w:numId w:val="1"/>
-        </w:numPr>
-      </w:pPr>
-      <w:r>
-        <w:t>What difficulties did you have in implementing these algorithms?</w:t>
-      </w:r>
-      <w:r>
-        <w:br/>
-        <w:t>Possible difficulties worth mentioning might include:</w:t>
-      </w:r>
-    </w:p>
-    <w:p>
-      <w:pPr>
-        <w:pStyle w:val="ListParagraph"/>
-        <w:numPr>
-          <w:ilvl w:val="1"/>
-          <w:numId w:val="1"/>
-        </w:numPr>
-      </w:pPr>
-      <w:r>
-        <w:t>Difficulty in understanding all details of the algorithm</w:t>
-      </w:r>
-    </w:p>
-    <w:p>
-      <w:pPr>
-        <w:pStyle w:val="ListParagraph"/>
-        <w:numPr>
-          <w:ilvl w:val="1"/>
-          <w:numId w:val="1"/>
-        </w:numPr>
-      </w:pPr>
-      <w:r>
-        <w:t>Difficulty with programming / debugging</w:t>
-      </w:r>
-    </w:p>
-    <w:p>
-      <w:pPr>
-        <w:pStyle w:val="ListParagraph"/>
-        <w:numPr>
-          <w:ilvl w:val="1"/>
-          <w:numId w:val="1"/>
-        </w:numPr>
-      </w:pPr>
-      <w:r>
-        <w:t>Performance issues, including memory management</w:t>
-      </w:r>
-    </w:p>
-    <w:p>
-      <w:pPr>
-        <w:pStyle w:val="ListParagraph"/>
-        <w:numPr>
-          <w:ilvl w:val="1"/>
-          <w:numId w:val="1"/>
-        </w:numPr>
-      </w:pPr>
-      <w:r>
-        <w:t>Unexpected or incorrect agent behaviour</w:t>
-      </w:r>
-    </w:p>
-    <w:p>
-      <w:pPr>
-        <w:pStyle w:val="ListParagraph"/>
-        <w:numPr>
-          <w:ilvl w:val="0"/>
-          <w:numId w:val="1"/>
-        </w:numPr>
-      </w:pPr>
-      <w:r>
-        <w:t>If you did not experience difficulties implementing the A.I algorithms, then explain why you feel these algorithms were easy to implement</w:t>
-      </w:r>
-    </w:p>
-    <w:p/>
-    <w:p>
-      <w:r>
         <w:rPr>
           <w:i/>
           <w:iCs/>
@@ -240,15 +116,7 @@
         <w:t xml:space="preserve">the </w:t>
       </w:r>
       <w:r>
-        <w:t>A* (</w:t>
-      </w:r>
-      <w:proofErr w:type="spellStart"/>
-      <w:r>
-        <w:t>AStar</w:t>
-      </w:r>
-      <w:proofErr w:type="spellEnd"/>
-      <w:r>
-        <w:t xml:space="preserve">) </w:t>
+        <w:t xml:space="preserve">A* (AStar) </w:t>
       </w:r>
       <w:r>
         <w:t xml:space="preserve">algorithm </w:t>
@@ -305,16 +173,11 @@
       <w:r>
         <w:t xml:space="preserve">) a solid, flexible framework that used a </w:t>
       </w:r>
-      <w:proofErr w:type="spellStart"/>
       <w:r>
         <w:t>hash</w:t>
       </w:r>
       <w:r>
-        <w:t>map</w:t>
-      </w:r>
-      <w:proofErr w:type="spellEnd"/>
-      <w:r>
-        <w:t xml:space="preserve"> per tree as a contextual pool of information for each node (</w:t>
+        <w:t>map per tree as a contextual pool of information for each node (</w:t>
       </w:r>
       <w:r>
         <w:rPr>
@@ -342,15 +205,7 @@
         </w:r>
       </w:hyperlink>
       <w:r>
-        <w:t xml:space="preserve"> was added as a submodule to the GitHub repository; now the basic game framework had collisions and the ability to </w:t>
-      </w:r>
-      <w:proofErr w:type="spellStart"/>
-      <w:r>
-        <w:t>raycast</w:t>
-      </w:r>
-      <w:proofErr w:type="spellEnd"/>
-      <w:r>
-        <w:t>, which was then implemented in a behaviour tree node.</w:t>
+        <w:t xml:space="preserve"> was added as a submodule to the GitHub repository; now the basic game framework had collisions and the ability to raycast, which was then implemented in a behaviour tree node.</w:t>
       </w:r>
     </w:p>
     <w:p>
@@ -358,23 +213,7 @@
         <w:t>With the blackboard implemented and some chicken sprites</w:t>
       </w:r>
       <w:r>
-        <w:t xml:space="preserve"> running after each other using </w:t>
-      </w:r>
-      <w:proofErr w:type="spellStart"/>
-      <w:r>
-        <w:t>viewcones</w:t>
-      </w:r>
-      <w:proofErr w:type="spellEnd"/>
-      <w:r>
-        <w:t xml:space="preserve"> with </w:t>
-      </w:r>
-      <w:proofErr w:type="spellStart"/>
-      <w:r>
-        <w:t>raycasting</w:t>
-      </w:r>
-      <w:proofErr w:type="spellEnd"/>
-      <w:r>
-        <w:t>, everything was coming to life. Next was to combine the tree with pathfinding, with absolutely no idea on how to do so...</w:t>
+        <w:t xml:space="preserve"> running after each other using viewcones with raycasting, everything was coming to life. Next was to combine the tree with pathfinding, with absolutely no idea on how to do so...</w:t>
       </w:r>
     </w:p>
     <w:p>
@@ -393,20 +232,11 @@
         <w:t xml:space="preserve"> system was planned to be implemented by changing a value in the contextual map</w:t>
       </w:r>
       <w:r>
-        <w:t xml:space="preserve">, akin to states, that the sprite would read and change the </w:t>
-      </w:r>
-      <w:proofErr w:type="spellStart"/>
-      <w:r>
-        <w:t>spritesheet</w:t>
-      </w:r>
-      <w:proofErr w:type="spellEnd"/>
-      <w:r>
-        <w:t xml:space="preserve"> offset it was reading from; but alas, spending around 60 hours on this project over two weeks I had to let personal life commitments take priority closer to the submission date.</w:t>
-      </w:r>
-    </w:p>
-    <w:p>
-      <w:r>
-        <w:lastRenderedPageBreak/>
+        <w:t>, akin to states, that the sprite would read and change the spritesheet offset it was reading from; but alas, spending around 60 hours on this project over two weeks I had to let personal life commitments take priority closer to the submission date.</w:t>
+      </w:r>
+    </w:p>
+    <w:p>
+      <w:r>
         <w:t xml:space="preserve">There is a bug that has lingered throughout the codebase for the past week or so that has caused the application to crash randomly, but </w:t>
       </w:r>
       <w:r>
@@ -420,7 +250,13 @@
         <w:t>in release mode</w:t>
       </w:r>
       <w:r>
-        <w:t xml:space="preserve"> on the Windows platform! Tests have been done in Debug mode and Release mode w/ Debug info, but the crash only happens when there are </w:t>
+        <w:t xml:space="preserve"> on the Windows platform</w:t>
+      </w:r>
+      <w:r>
+        <w:t xml:space="preserve">. </w:t>
+      </w:r>
+      <w:r>
+        <w:t xml:space="preserve">Tests have been done in Debug mode and Release mode w/ Debug info, but the crash only happens when there are </w:t>
       </w:r>
       <w:r>
         <w:rPr>
@@ -432,108 +268,323 @@
       <w:r>
         <w:t xml:space="preserve"> – the issue was not present while testing on an M1 Mac OS system.</w:t>
       </w:r>
-    </w:p>
-    <w:p>
-      <w:r>
-        <w:t>Another bug that occurred was a very high memory usage, for instance after spawning about a hundred units the memory usage rose to sometimes a gigabyte or more – once Visual Studio crashed and reported 164GB used by the application (on a 32GB memory machine)!</w:t>
-      </w:r>
       <w:r>
         <w:br/>
-        <w:t>The issue was resolved thanks to the magic of pointers, and now the simulation has a consistent sub-100MB memory footprint.</w:t>
+        <w:t>Interestingly</w:t>
+      </w:r>
+      <w:r>
+        <w:t>,</w:t>
+      </w:r>
+      <w:r>
+        <w:t xml:space="preserve"> after satisfying some pedantic errors from the clang compiler on Mac OS then pushing the codebase back to Windows the issue has been resolved.</w:t>
+      </w:r>
+    </w:p>
+    <w:p>
+      <w:r>
+        <w:t>Another bug that occurred was very high memory usage, for instance after spawning about a hundred units the memory usage rose to sometimes a gigabyte or more – once Visual Studio crashed and reported 164GB used by the application (on a 32GB memory machine)!</w:t>
+      </w:r>
+      <w:r>
+        <w:br/>
+        <w:t>The issue was resolved thanks to the magic of pointers, and now the simulation has a consistent sub-1</w:t>
+      </w:r>
+      <w:r>
+        <w:t>50</w:t>
+      </w:r>
+      <w:r>
+        <w:t>MB memory footprint</w:t>
+      </w:r>
+      <w:r>
+        <w:t xml:space="preserve"> during stress-testing.</w:t>
       </w:r>
     </w:p>
     <w:p/>
     <w:p>
       <w:pPr>
+        <w:rPr>
+          <w:rStyle w:val="SubtleEmphasis"/>
+        </w:rPr>
+      </w:pPr>
+      <w:r>
+        <w:rPr>
+          <w:noProof/>
+        </w:rPr>
+        <w:lastRenderedPageBreak/>
+        <w:drawing>
+          <wp:inline distT="0" distB="0" distL="0" distR="0" wp14:anchorId="6DB458A2" wp14:editId="3AB92F52">
+            <wp:extent cx="3324225" cy="885825"/>
+            <wp:effectExtent l="0" t="0" r="9525" b="9525"/>
+            <wp:docPr id="1" name="Picture 1"/>
+            <wp:cNvGraphicFramePr>
+              <a:graphicFrameLocks xmlns:a="http://schemas.openxmlformats.org/drawingml/2006/main" noChangeAspect="1"/>
+            </wp:cNvGraphicFramePr>
+            <a:graphic xmlns:a="http://schemas.openxmlformats.org/drawingml/2006/main">
+              <a:graphicData uri="http://schemas.openxmlformats.org/drawingml/2006/picture">
+                <pic:pic xmlns:pic="http://schemas.openxmlformats.org/drawingml/2006/picture">
+                  <pic:nvPicPr>
+                    <pic:cNvPr id="1" name=""/>
+                    <pic:cNvPicPr/>
+                  </pic:nvPicPr>
+                  <pic:blipFill>
+                    <a:blip r:embed="rId7"/>
+                    <a:stretch>
+                      <a:fillRect/>
+                    </a:stretch>
+                  </pic:blipFill>
+                  <pic:spPr>
+                    <a:xfrm>
+                      <a:off x="0" y="0"/>
+                      <a:ext cx="3324225" cy="885825"/>
+                    </a:xfrm>
+                    <a:prstGeom prst="rect">
+                      <a:avLst/>
+                    </a:prstGeom>
+                  </pic:spPr>
+                </pic:pic>
+              </a:graphicData>
+            </a:graphic>
+          </wp:inline>
+        </w:drawing>
+      </w:r>
+      <w:r>
+        <w:br/>
+      </w:r>
+      <w:r>
+        <w:rPr>
+          <w:rStyle w:val="SubtleEmphasis"/>
+        </w:rPr>
+        <w:t>A once-off issue..</w:t>
+      </w:r>
+    </w:p>
+    <w:p>
+      <w:pPr>
+        <w:rPr>
+          <w:rStyle w:val="SubtleEmphasis"/>
+        </w:rPr>
+      </w:pPr>
+    </w:p>
+    <w:p>
+      <w:pPr>
+        <w:rPr>
+          <w:rStyle w:val="SubtleEmphasis"/>
+        </w:rPr>
+      </w:pPr>
+      <w:r>
+        <w:rPr>
+          <w:noProof/>
+        </w:rPr>
+        <w:drawing>
+          <wp:inline distT="0" distB="0" distL="0" distR="0" wp14:anchorId="59D2381D" wp14:editId="4CBAED17">
+            <wp:extent cx="6160520" cy="3644713"/>
+            <wp:effectExtent l="0" t="0" r="0" b="0"/>
+            <wp:docPr id="2" name="Picture 2"/>
+            <wp:cNvGraphicFramePr>
+              <a:graphicFrameLocks xmlns:a="http://schemas.openxmlformats.org/drawingml/2006/main" noChangeAspect="1"/>
+            </wp:cNvGraphicFramePr>
+            <a:graphic xmlns:a="http://schemas.openxmlformats.org/drawingml/2006/main">
+              <a:graphicData uri="http://schemas.openxmlformats.org/drawingml/2006/picture">
+                <pic:pic xmlns:pic="http://schemas.openxmlformats.org/drawingml/2006/picture">
+                  <pic:nvPicPr>
+                    <pic:cNvPr id="1" name=""/>
+                    <pic:cNvPicPr/>
+                  </pic:nvPicPr>
+                  <pic:blipFill>
+                    <a:blip r:embed="rId8"/>
+                    <a:stretch>
+                      <a:fillRect/>
+                    </a:stretch>
+                  </pic:blipFill>
+                  <pic:spPr>
+                    <a:xfrm>
+                      <a:off x="0" y="0"/>
+                      <a:ext cx="6187552" cy="3660706"/>
+                    </a:xfrm>
+                    <a:prstGeom prst="rect">
+                      <a:avLst/>
+                    </a:prstGeom>
+                  </pic:spPr>
+                </pic:pic>
+              </a:graphicData>
+            </a:graphic>
+          </wp:inline>
+        </w:drawing>
+      </w:r>
+      <w:r>
+        <w:br/>
+      </w:r>
+      <w:r>
+        <w:rPr>
+          <w:rStyle w:val="SubtleEmphasis"/>
+        </w:rPr>
+        <w:t>Memory usage sitting around 100MB in Release mode with many units</w:t>
+      </w:r>
+      <w:r>
+        <w:rPr>
+          <w:rStyle w:val="SubtleEmphasis"/>
+        </w:rPr>
+        <w:t xml:space="preserve"> pathfinding</w:t>
+      </w:r>
+    </w:p>
+    <w:p>
+      <w:r>
+        <w:drawing>
+          <wp:inline distT="0" distB="0" distL="0" distR="0" wp14:anchorId="5E601412" wp14:editId="0BAE79BA">
+            <wp:extent cx="5139328" cy="3114546"/>
+            <wp:effectExtent l="0" t="0" r="4445" b="0"/>
+            <wp:docPr id="3" name="Picture 3"/>
+            <wp:cNvGraphicFramePr>
+              <a:graphicFrameLocks xmlns:a="http://schemas.openxmlformats.org/drawingml/2006/main" noChangeAspect="1"/>
+            </wp:cNvGraphicFramePr>
+            <a:graphic xmlns:a="http://schemas.openxmlformats.org/drawingml/2006/main">
+              <a:graphicData uri="http://schemas.openxmlformats.org/drawingml/2006/picture">
+                <pic:pic xmlns:pic="http://schemas.openxmlformats.org/drawingml/2006/picture">
+                  <pic:nvPicPr>
+                    <pic:cNvPr id="1" name=""/>
+                    <pic:cNvPicPr/>
+                  </pic:nvPicPr>
+                  <pic:blipFill>
+                    <a:blip r:embed="rId9" cstate="print">
+                      <a:extLst>
+                        <a:ext uri="{28A0092B-C50C-407E-A947-70E740481C1C}">
+                          <a14:useLocalDpi xmlns:a14="http://schemas.microsoft.com/office/drawing/2010/main" val="0"/>
+                        </a:ext>
+                      </a:extLst>
+                    </a:blip>
+                    <a:stretch>
+                      <a:fillRect/>
+                    </a:stretch>
+                  </pic:blipFill>
+                  <pic:spPr>
+                    <a:xfrm>
+                      <a:off x="0" y="0"/>
+                      <a:ext cx="5181731" cy="3140243"/>
+                    </a:xfrm>
+                    <a:prstGeom prst="rect">
+                      <a:avLst/>
+                    </a:prstGeom>
+                  </pic:spPr>
+                </pic:pic>
+              </a:graphicData>
+            </a:graphic>
+          </wp:inline>
+        </w:drawing>
+      </w:r>
+    </w:p>
+    <w:p>
+      <w:pPr>
+        <w:rPr>
+          <w:rStyle w:val="SubtleEmphasis"/>
+        </w:rPr>
+      </w:pPr>
+      <w:r>
+        <w:rPr>
+          <w:rStyle w:val="SubtleEmphasis"/>
+        </w:rPr>
+        <w:t>Stress-testing the simulation</w:t>
+      </w:r>
+      <w:r>
+        <w:rPr>
+          <w:rStyle w:val="SubtleEmphasis"/>
+        </w:rPr>
+        <w:t xml:space="preserve"> – 569 creatures at ~60 FPS</w:t>
+      </w:r>
+    </w:p>
+    <w:p>
+      <w:pPr>
+        <w:rPr>
+          <w:rFonts w:asciiTheme="majorHAnsi" w:eastAsiaTheme="majorEastAsia" w:hAnsiTheme="majorHAnsi" w:cstheme="majorBidi"/>
+          <w:color w:val="2F5496" w:themeColor="accent1" w:themeShade="BF"/>
+          <w:sz w:val="32"/>
+          <w:szCs w:val="32"/>
+        </w:rPr>
+      </w:pPr>
+      <w:r>
+        <w:lastRenderedPageBreak/>
+        <w:br w:type="page"/>
+      </w:r>
+    </w:p>
+    <w:p>
+      <w:pPr>
         <w:pStyle w:val="Heading1"/>
       </w:pPr>
       <w:r>
+        <w:lastRenderedPageBreak/>
         <w:t>Performance Analysis</w:t>
       </w:r>
     </w:p>
     <w:p>
       <w:r>
-        <w:t>Use this section to analyse the performance of your algorithm(s) or techniques.</w:t>
-      </w:r>
-    </w:p>
-    <w:p>
-      <w:r>
-        <w:t>Provide a brief description of the memory footprint of your agent class(es). Explain if this is efficient or could be improved upon.</w:t>
-      </w:r>
-    </w:p>
-    <w:p>
-      <w:r>
-        <w:t>Analyse you A.I algorithm and identify any performance bottlenecks</w:t>
-      </w:r>
-      <w:r>
-        <w:t xml:space="preserve"> or places for improvement. If possible, list the efficiency of your algorithms using Big O notation.</w:t>
-      </w:r>
-    </w:p>
-    <w:p>
-      <w:r>
-        <w:t>Possible topics for inclusion in this section are:</w:t>
-      </w:r>
-    </w:p>
-    <w:p>
-      <w:pPr>
-        <w:pStyle w:val="ListParagraph"/>
-        <w:numPr>
-          <w:ilvl w:val="0"/>
-          <w:numId w:val="1"/>
-        </w:numPr>
-      </w:pPr>
-      <w:r>
-        <w:t xml:space="preserve">Is it efficient for a lot of agents to use the same pathfinding algorithm? </w:t>
-      </w:r>
-    </w:p>
-    <w:p>
-      <w:pPr>
-        <w:pStyle w:val="ListParagraph"/>
-        <w:numPr>
-          <w:ilvl w:val="0"/>
-          <w:numId w:val="1"/>
-        </w:numPr>
-      </w:pPr>
-      <w:r>
-        <w:t>Should pathfinding be done every frame?</w:t>
-      </w:r>
-    </w:p>
-    <w:p>
-      <w:pPr>
-        <w:pStyle w:val="ListParagraph"/>
-        <w:numPr>
-          <w:ilvl w:val="0"/>
-          <w:numId w:val="1"/>
-        </w:numPr>
-      </w:pPr>
-      <w:r>
-        <w:t>How can you improve the performance of your pathfinding algorithm in the context of your game?</w:t>
-      </w:r>
-    </w:p>
-    <w:p>
-      <w:pPr>
-        <w:pStyle w:val="ListParagraph"/>
-        <w:numPr>
-          <w:ilvl w:val="0"/>
-          <w:numId w:val="1"/>
-        </w:numPr>
-      </w:pPr>
-      <w:r>
-        <w:t xml:space="preserve">Are all your algorithms efficient? Why/why not. </w:t>
-      </w:r>
-    </w:p>
-    <w:p>
-      <w:pPr>
-        <w:pStyle w:val="ListParagraph"/>
-        <w:numPr>
-          <w:ilvl w:val="0"/>
-          <w:numId w:val="1"/>
-        </w:numPr>
-      </w:pPr>
-      <w:r>
-        <w:t>How many agents could you have in your game before you start seeing performance issues, and have you tested this?</w:t>
-      </w:r>
-    </w:p>
+        <w:t>Using sizeof in C++ revealed that the Animal class holds 296 bytes of data, which includes a behaviour tree (&amp; context map), an instance of A* and all parameters.</w:t>
+      </w:r>
+      <w:r>
+        <w:br/>
+        <w:t>If the simulation ran with 1,000 animals, this would only use ~296KB of memory.</w:t>
+      </w:r>
+    </w:p>
+    <w:p>
+      <w:r>
+        <w:t>The pathfinding should not be done every frame, so it is only calculated at the beginning of navigation or every 1.5 seconds thereafter, incase the target has moved (e.g. predator seeking prey).</w:t>
+      </w:r>
+    </w:p>
+    <w:p>
+      <w:r>
+        <w:t>To improve performance of the application, multithreading may be utilized for the A* searching (</w:t>
+      </w:r>
+      <w:r>
+        <w:rPr>
+          <w:i/>
+          <w:iCs/>
+        </w:rPr>
+        <w:t>which was tested</w:t>
+      </w:r>
+      <w:r>
+        <w:rPr>
+          <w:i/>
+          <w:iCs/>
+        </w:rPr>
+        <w:t xml:space="preserve">, but unsuccessful due to time constraints and lack of </w:t>
+      </w:r>
+      <w:r>
+        <w:rPr>
+          <w:i/>
+          <w:iCs/>
+        </w:rPr>
+        <w:t>knowledge</w:t>
+      </w:r>
+      <w:r>
+        <w:t>).</w:t>
+      </w:r>
+    </w:p>
+    <w:p>
+      <w:r>
+        <w:t>The algorithms used within the simulation appeared to be efficient, the A* especially when stress-tested during the beginning of development.</w:t>
+      </w:r>
+    </w:p>
+    <w:p>
+      <w:r>
+        <w:t>The final simulation was stress-tested and could surpass 500 agents navigating before hitting under 30FPS consistently (</w:t>
+      </w:r>
+      <w:r>
+        <w:rPr>
+          <w:i/>
+          <w:iCs/>
+        </w:rPr>
+        <w:t xml:space="preserve">ignoring the stuttering when they all went to </w:t>
+      </w:r>
+      <w:r>
+        <w:rPr>
+          <w:i/>
+          <w:iCs/>
+        </w:rPr>
+        <w:t>calculate a new A* path within a few frames of each other</w:t>
+      </w:r>
+      <w:r>
+        <w:t>)</w:t>
+      </w:r>
+      <w:r>
+        <w:t xml:space="preserve"> </w:t>
+      </w:r>
+    </w:p>
+    <w:p/>
     <w:p>
       <w:pPr>
         <w:pStyle w:val="Heading1"/>
@@ -544,23 +595,50 @@
     </w:p>
     <w:p>
       <w:r>
-        <w:t>Did you get enough time to completely implement your A.I. as planned? What work did you not complete (and why)?</w:t>
-      </w:r>
-    </w:p>
-    <w:p>
-      <w:r>
-        <w:t xml:space="preserve">Can you see ways to improve your program/algorithms? </w:t>
-      </w:r>
-    </w:p>
-    <w:p>
-      <w:r>
-        <w:t>Were your algorithms good choices? Do you plan to use them in future projects (why/why not)?</w:t>
-      </w:r>
-    </w:p>
-    <w:p/>
-    <w:p>
-      <w:r>
-        <w:t>There is no word limit for this report, but it is expected that you provide enough detail for 1 to 2 full pages.</w:t>
+        <w:t xml:space="preserve">Originally there were going to be more creatures, </w:t>
+      </w:r>
+      <w:r>
+        <w:t xml:space="preserve">such as an omnivore, and </w:t>
+      </w:r>
+      <w:r>
+        <w:t xml:space="preserve">with enough </w:t>
+      </w:r>
+      <w:r>
+        <w:t xml:space="preserve">time also the ability for animals to mate and produce offspring with slight variations and mutations. </w:t>
+      </w:r>
+    </w:p>
+    <w:p>
+      <w:r>
+        <w:t xml:space="preserve">An animation state value in the behaviour tree context was </w:t>
+      </w:r>
+      <w:r>
+        <w:t xml:space="preserve">in the works </w:t>
+      </w:r>
+      <w:r>
+        <w:t xml:space="preserve">for the </w:t>
+      </w:r>
+      <w:r>
+        <w:t xml:space="preserve">sprite </w:t>
+      </w:r>
+      <w:r>
+        <w:t xml:space="preserve">animation system to read, but alas </w:t>
+      </w:r>
+      <w:r>
+        <w:t>time was not on my side.</w:t>
+      </w:r>
+      <w:r>
+        <w:t xml:space="preserve"> </w:t>
+      </w:r>
+    </w:p>
+    <w:p>
+      <w:r>
+        <w:t>Overall, I believe behaviour trees are an extremely flexible system and will most definitely be using them again in the future. A visual node-based editor could make creation of game AI incredibly intuitive, so I may attempt to implement that in my free time for an</w:t>
+      </w:r>
+      <w:r>
+        <w:t xml:space="preserve"> existing</w:t>
+      </w:r>
+      <w:r>
+        <w:t xml:space="preserve"> engine such as Unity3D.</w:t>
       </w:r>
     </w:p>
     <w:sectPr>
@@ -1221,6 +1299,47 @@
       <w:shd w:val="clear" w:color="auto" w:fill="E1DFDD"/>
     </w:rPr>
   </w:style>
+  <w:style w:type="paragraph" w:styleId="Subtitle">
+    <w:name w:val="Subtitle"/>
+    <w:basedOn w:val="Normal"/>
+    <w:next w:val="Normal"/>
+    <w:link w:val="SubtitleChar"/>
+    <w:uiPriority w:val="11"/>
+    <w:qFormat/>
+    <w:rsid w:val="00DB5A10"/>
+    <w:pPr>
+      <w:numPr>
+        <w:ilvl w:val="1"/>
+      </w:numPr>
+    </w:pPr>
+    <w:rPr>
+      <w:color w:val="5A5A5A" w:themeColor="text1" w:themeTint="A5"/>
+      <w:spacing w:val="15"/>
+    </w:rPr>
+  </w:style>
+  <w:style w:type="character" w:customStyle="1" w:styleId="SubtitleChar">
+    <w:name w:val="Subtitle Char"/>
+    <w:basedOn w:val="DefaultParagraphFont"/>
+    <w:link w:val="Subtitle"/>
+    <w:uiPriority w:val="11"/>
+    <w:rsid w:val="00DB5A10"/>
+    <w:rPr>
+      <w:color w:val="5A5A5A" w:themeColor="text1" w:themeTint="A5"/>
+      <w:spacing w:val="15"/>
+    </w:rPr>
+  </w:style>
+  <w:style w:type="character" w:styleId="SubtleEmphasis">
+    <w:name w:val="Subtle Emphasis"/>
+    <w:basedOn w:val="DefaultParagraphFont"/>
+    <w:uiPriority w:val="19"/>
+    <w:qFormat/>
+    <w:rsid w:val="00DB5A10"/>
+    <w:rPr>
+      <w:i/>
+      <w:iCs/>
+      <w:color w:val="404040" w:themeColor="text1" w:themeTint="BF"/>
+    </w:rPr>
+  </w:style>
 </w:styles>
 </file>
 

</xml_diff>